<commit_message>
Created GenerateWeatherCondition method which selects a weather type randomly from 5 choices.
</commit_message>
<xml_diff>
--- a/Steps for Lemonade Stand.docx
+++ b/Steps for Lemonade Stand.docx
@@ -54,129 +54,12 @@
       <w:pPr>
         <w:pStyle w:val="ListParagraph"/>
         <w:numPr>
-          <w:ilvl w:val="0"/>
-          <w:numId w:val="1"/>
-        </w:numPr>
-      </w:pPr>
-      <w:r>
-        <w:t>Show wallet</w:t>
-      </w:r>
-    </w:p>
-    <w:p>
-      <w:pPr>
-        <w:pStyle w:val="ListParagraph"/>
-        <w:numPr>
-          <w:ilvl w:val="0"/>
-          <w:numId w:val="1"/>
-        </w:numPr>
-      </w:pPr>
-      <w:r>
-        <w:t>Inventory</w:t>
-      </w:r>
-    </w:p>
-    <w:p>
-      <w:pPr>
-        <w:pStyle w:val="ListParagraph"/>
-        <w:numPr>
           <w:ilvl w:val="1"/>
           <w:numId w:val="1"/>
         </w:numPr>
       </w:pPr>
       <w:r>
-        <w:t>Show inventory</w:t>
-      </w:r>
-    </w:p>
-    <w:p>
-      <w:pPr>
-        <w:pStyle w:val="ListParagraph"/>
-        <w:numPr>
-          <w:ilvl w:val="1"/>
-          <w:numId w:val="1"/>
-        </w:numPr>
-      </w:pPr>
-      <w:r>
-        <w:t>Select/</w:t>
-      </w:r>
-      <w:r>
-        <w:t>Edit inventory</w:t>
-      </w:r>
-    </w:p>
-    <w:p>
-      <w:pPr>
-        <w:pStyle w:val="ListParagraph"/>
-        <w:numPr>
-          <w:ilvl w:val="0"/>
-          <w:numId w:val="1"/>
-        </w:numPr>
-      </w:pPr>
-      <w:r>
-        <w:t>Recipe</w:t>
-      </w:r>
-    </w:p>
-    <w:p>
-      <w:pPr>
-        <w:pStyle w:val="ListParagraph"/>
-        <w:numPr>
-          <w:ilvl w:val="1"/>
-          <w:numId w:val="1"/>
-        </w:numPr>
-      </w:pPr>
-      <w:r>
-        <w:t>Show recipe</w:t>
-      </w:r>
-    </w:p>
-    <w:p>
-      <w:pPr>
-        <w:pStyle w:val="ListParagraph"/>
-        <w:numPr>
-          <w:ilvl w:val="1"/>
-          <w:numId w:val="1"/>
-        </w:numPr>
-      </w:pPr>
-      <w:r>
-        <w:t>Select/</w:t>
-      </w:r>
-      <w:r>
-        <w:t>Edit recipe</w:t>
-      </w:r>
-    </w:p>
-    <w:p>
-      <w:pPr>
-        <w:pStyle w:val="ListParagraph"/>
-        <w:numPr>
-          <w:ilvl w:val="1"/>
-          <w:numId w:val="1"/>
-        </w:numPr>
-      </w:pPr>
-      <w:r>
-        <w:t>Create percentage of likeability for recipe that will influence if and how many glasses each customer will buy.</w:t>
-      </w:r>
-    </w:p>
-    <w:p>
-      <w:pPr>
-        <w:pStyle w:val="ListParagraph"/>
-        <w:numPr>
-          <w:ilvl w:val="0"/>
-          <w:numId w:val="1"/>
-        </w:numPr>
-      </w:pPr>
-      <w:r>
-        <w:t>Run Day Simulation</w:t>
-      </w:r>
-    </w:p>
-    <w:p>
-      <w:pPr>
-        <w:pStyle w:val="ListParagraph"/>
-        <w:numPr>
-          <w:ilvl w:val="1"/>
-          <w:numId w:val="1"/>
-        </w:numPr>
-      </w:pPr>
-      <w:r>
-        <w:t xml:space="preserve"> </w:t>
-      </w:r>
-      <w:r>
-        <w:t>Sales of lemonade are based on:</w:t>
+        <w:t>Each Day provides the framework for the Lemonade stand simulation game.</w:t>
       </w:r>
     </w:p>
     <w:p>
@@ -188,7 +71,13 @@
         </w:numPr>
       </w:pPr>
       <w:r>
-        <w:t>Initial sales formula is based on temperature and weather condition.</w:t>
+        <w:t xml:space="preserve">First </w:t>
+      </w:r>
+      <w:r>
+        <w:t>set</w:t>
+      </w:r>
+      <w:r>
+        <w:t xml:space="preserve"> correct number of Days.</w:t>
       </w:r>
     </w:p>
     <w:p>
@@ -200,7 +89,7 @@
         </w:numPr>
       </w:pPr>
       <w:r>
-        <w:t>Once a customer is made, the number of glasses purchased is based on the temperature and weather condition AND the likeability formula.</w:t>
+        <w:t>Randomly select a temperature for each day.</w:t>
       </w:r>
     </w:p>
     <w:p>
@@ -212,16 +101,7 @@
         </w:numPr>
       </w:pPr>
       <w:r>
-        <w:t xml:space="preserve">The total number of </w:t>
-      </w:r>
-      <w:r>
-        <w:t>cups</w:t>
-      </w:r>
-      <w:r>
-        <w:t xml:space="preserve"> sold can not exceed</w:t>
-      </w:r>
-      <w:r>
-        <w:t xml:space="preserve"> the number of possible pitchers made with the available amount of cups, lemons, ice cubes, sugar</w:t>
+        <w:t>Randomly select a weather condition.</w:t>
       </w:r>
     </w:p>
     <w:p>
@@ -233,10 +113,208 @@
         </w:numPr>
       </w:pPr>
       <w:r>
-        <w:t>Every pitcher has 11 cups.</w:t>
+        <w:t>Instantiate Days with unique weather condition and temperature</w:t>
       </w:r>
       <w:bookmarkStart w:id="0" w:name="_GoBack"/>
       <w:bookmarkEnd w:id="0"/>
+    </w:p>
+    <w:p>
+      <w:pPr>
+        <w:pStyle w:val="ListParagraph"/>
+        <w:numPr>
+          <w:ilvl w:val="2"/>
+          <w:numId w:val="1"/>
+        </w:numPr>
+      </w:pPr>
+      <w:r>
+        <w:t>Based on temperature and weather condition create a number of customers.</w:t>
+      </w:r>
+    </w:p>
+    <w:p>
+      <w:pPr>
+        <w:pStyle w:val="ListParagraph"/>
+        <w:numPr>
+          <w:ilvl w:val="0"/>
+          <w:numId w:val="1"/>
+        </w:numPr>
+      </w:pPr>
+      <w:r>
+        <w:t>Show wallet</w:t>
+      </w:r>
+    </w:p>
+    <w:p>
+      <w:pPr>
+        <w:pStyle w:val="ListParagraph"/>
+        <w:numPr>
+          <w:ilvl w:val="0"/>
+          <w:numId w:val="1"/>
+        </w:numPr>
+      </w:pPr>
+      <w:r>
+        <w:t>Inventory</w:t>
+      </w:r>
+    </w:p>
+    <w:p>
+      <w:pPr>
+        <w:pStyle w:val="ListParagraph"/>
+        <w:numPr>
+          <w:ilvl w:val="1"/>
+          <w:numId w:val="1"/>
+        </w:numPr>
+      </w:pPr>
+      <w:r>
+        <w:t>Show inventory</w:t>
+      </w:r>
+    </w:p>
+    <w:p>
+      <w:pPr>
+        <w:pStyle w:val="ListParagraph"/>
+        <w:numPr>
+          <w:ilvl w:val="1"/>
+          <w:numId w:val="1"/>
+        </w:numPr>
+      </w:pPr>
+      <w:r>
+        <w:t>Select/</w:t>
+      </w:r>
+      <w:r>
+        <w:t>Edit inventory</w:t>
+      </w:r>
+    </w:p>
+    <w:p>
+      <w:pPr>
+        <w:pStyle w:val="ListParagraph"/>
+        <w:numPr>
+          <w:ilvl w:val="0"/>
+          <w:numId w:val="1"/>
+        </w:numPr>
+      </w:pPr>
+      <w:r>
+        <w:t>Recipe</w:t>
+      </w:r>
+    </w:p>
+    <w:p>
+      <w:pPr>
+        <w:pStyle w:val="ListParagraph"/>
+        <w:numPr>
+          <w:ilvl w:val="1"/>
+          <w:numId w:val="1"/>
+        </w:numPr>
+      </w:pPr>
+      <w:r>
+        <w:t>Show recipe</w:t>
+      </w:r>
+    </w:p>
+    <w:p>
+      <w:pPr>
+        <w:pStyle w:val="ListParagraph"/>
+        <w:numPr>
+          <w:ilvl w:val="1"/>
+          <w:numId w:val="1"/>
+        </w:numPr>
+      </w:pPr>
+      <w:r>
+        <w:t>Select/</w:t>
+      </w:r>
+      <w:r>
+        <w:t>Edit recipe</w:t>
+      </w:r>
+    </w:p>
+    <w:p>
+      <w:pPr>
+        <w:pStyle w:val="ListParagraph"/>
+        <w:numPr>
+          <w:ilvl w:val="1"/>
+          <w:numId w:val="1"/>
+        </w:numPr>
+      </w:pPr>
+      <w:r>
+        <w:t>Create percentage of likeability for recipe that will influence if and how many glasses each customer will buy.</w:t>
+      </w:r>
+    </w:p>
+    <w:p>
+      <w:pPr>
+        <w:pStyle w:val="ListParagraph"/>
+        <w:numPr>
+          <w:ilvl w:val="0"/>
+          <w:numId w:val="1"/>
+        </w:numPr>
+      </w:pPr>
+      <w:r>
+        <w:t>Run Day Simulation</w:t>
+      </w:r>
+    </w:p>
+    <w:p>
+      <w:pPr>
+        <w:pStyle w:val="ListParagraph"/>
+        <w:numPr>
+          <w:ilvl w:val="1"/>
+          <w:numId w:val="1"/>
+        </w:numPr>
+      </w:pPr>
+      <w:r>
+        <w:t xml:space="preserve"> </w:t>
+      </w:r>
+      <w:r>
+        <w:t>Sales of lemonade are based on:</w:t>
+      </w:r>
+    </w:p>
+    <w:p>
+      <w:pPr>
+        <w:pStyle w:val="ListParagraph"/>
+        <w:numPr>
+          <w:ilvl w:val="2"/>
+          <w:numId w:val="1"/>
+        </w:numPr>
+      </w:pPr>
+      <w:r>
+        <w:t>Initial sales formula is based on temperature and weather condition.</w:t>
+      </w:r>
+    </w:p>
+    <w:p>
+      <w:pPr>
+        <w:pStyle w:val="ListParagraph"/>
+        <w:numPr>
+          <w:ilvl w:val="2"/>
+          <w:numId w:val="1"/>
+        </w:numPr>
+      </w:pPr>
+      <w:r>
+        <w:t>Once a customer is made, the number of glasses purchased is based on the temperature and weather condition AND the likeability formula.</w:t>
+      </w:r>
+    </w:p>
+    <w:p>
+      <w:pPr>
+        <w:pStyle w:val="ListParagraph"/>
+        <w:numPr>
+          <w:ilvl w:val="2"/>
+          <w:numId w:val="1"/>
+        </w:numPr>
+      </w:pPr>
+      <w:r>
+        <w:t xml:space="preserve">The total number of </w:t>
+      </w:r>
+      <w:r>
+        <w:t>cups</w:t>
+      </w:r>
+      <w:r>
+        <w:t xml:space="preserve"> sold can not exceed</w:t>
+      </w:r>
+      <w:r>
+        <w:t xml:space="preserve"> the number of possible pitchers made with the available amount of cups, lemons, ice cubes, sugar</w:t>
+      </w:r>
+    </w:p>
+    <w:p>
+      <w:pPr>
+        <w:pStyle w:val="ListParagraph"/>
+        <w:numPr>
+          <w:ilvl w:val="2"/>
+          <w:numId w:val="1"/>
+        </w:numPr>
+      </w:pPr>
+      <w:r>
+        <w:t>Every pitcher has 11 cups.</w:t>
+      </w:r>
     </w:p>
     <w:sectPr>
       <w:pgSz w:w="12240" w:h="15840"/>

</xml_diff>

<commit_message>
Created SelectGameOptions method. Choose 1 to Buy inventory, 2 Edit Recipe, 3 to sell lemonade
</commit_message>
<xml_diff>
--- a/Steps for Lemonade Stand.docx
+++ b/Steps for Lemonade Stand.docx
@@ -115,6 +115,57 @@
       <w:r>
         <w:t>Instantiate Days with unique weather condition and temperature</w:t>
       </w:r>
+    </w:p>
+    <w:p>
+      <w:pPr>
+        <w:pStyle w:val="ListParagraph"/>
+        <w:numPr>
+          <w:ilvl w:val="2"/>
+          <w:numId w:val="1"/>
+        </w:numPr>
+      </w:pPr>
+      <w:r>
+        <w:t>Based on temperature and weather condition create a number of customers.</w:t>
+      </w:r>
+    </w:p>
+    <w:p>
+      <w:pPr>
+        <w:pStyle w:val="ListParagraph"/>
+        <w:numPr>
+          <w:ilvl w:val="0"/>
+          <w:numId w:val="1"/>
+        </w:numPr>
+      </w:pPr>
+      <w:r>
+        <w:t xml:space="preserve">Show </w:t>
+      </w:r>
+      <w:r>
+        <w:t>forecast</w:t>
+      </w:r>
+    </w:p>
+    <w:p>
+      <w:pPr>
+        <w:pStyle w:val="ListParagraph"/>
+        <w:numPr>
+          <w:ilvl w:val="0"/>
+          <w:numId w:val="1"/>
+        </w:numPr>
+      </w:pPr>
+      <w:r>
+        <w:t>Show wallet</w:t>
+      </w:r>
+    </w:p>
+    <w:p>
+      <w:pPr>
+        <w:pStyle w:val="ListParagraph"/>
+        <w:numPr>
+          <w:ilvl w:val="0"/>
+          <w:numId w:val="1"/>
+        </w:numPr>
+      </w:pPr>
+      <w:r>
+        <w:t>Inventory</w:t>
+      </w:r>
       <w:bookmarkStart w:id="0" w:name="_GoBack"/>
       <w:bookmarkEnd w:id="0"/>
     </w:p>
@@ -122,141 +173,117 @@
       <w:pPr>
         <w:pStyle w:val="ListParagraph"/>
         <w:numPr>
+          <w:ilvl w:val="1"/>
+          <w:numId w:val="1"/>
+        </w:numPr>
+      </w:pPr>
+      <w:r>
+        <w:t>Show inventory</w:t>
+      </w:r>
+    </w:p>
+    <w:p>
+      <w:pPr>
+        <w:pStyle w:val="ListParagraph"/>
+        <w:numPr>
+          <w:ilvl w:val="1"/>
+          <w:numId w:val="1"/>
+        </w:numPr>
+      </w:pPr>
+      <w:r>
+        <w:t>Select/</w:t>
+      </w:r>
+      <w:r>
+        <w:t>Edit inventory</w:t>
+      </w:r>
+    </w:p>
+    <w:p>
+      <w:pPr>
+        <w:pStyle w:val="ListParagraph"/>
+        <w:numPr>
+          <w:ilvl w:val="0"/>
+          <w:numId w:val="1"/>
+        </w:numPr>
+      </w:pPr>
+      <w:r>
+        <w:t>Recipe</w:t>
+      </w:r>
+    </w:p>
+    <w:p>
+      <w:pPr>
+        <w:pStyle w:val="ListParagraph"/>
+        <w:numPr>
+          <w:ilvl w:val="1"/>
+          <w:numId w:val="1"/>
+        </w:numPr>
+      </w:pPr>
+      <w:r>
+        <w:t>Show recipe</w:t>
+      </w:r>
+    </w:p>
+    <w:p>
+      <w:pPr>
+        <w:pStyle w:val="ListParagraph"/>
+        <w:numPr>
+          <w:ilvl w:val="1"/>
+          <w:numId w:val="1"/>
+        </w:numPr>
+      </w:pPr>
+      <w:r>
+        <w:t>Select/</w:t>
+      </w:r>
+      <w:r>
+        <w:t>Edit recipe</w:t>
+      </w:r>
+    </w:p>
+    <w:p>
+      <w:pPr>
+        <w:pStyle w:val="ListParagraph"/>
+        <w:numPr>
+          <w:ilvl w:val="1"/>
+          <w:numId w:val="1"/>
+        </w:numPr>
+      </w:pPr>
+      <w:r>
+        <w:t>Create percentage of likeability for recipe that will influence if and how many glasses each customer will buy.</w:t>
+      </w:r>
+    </w:p>
+    <w:p>
+      <w:pPr>
+        <w:pStyle w:val="ListParagraph"/>
+        <w:numPr>
+          <w:ilvl w:val="0"/>
+          <w:numId w:val="1"/>
+        </w:numPr>
+      </w:pPr>
+      <w:r>
+        <w:t>Run Day Simulation</w:t>
+      </w:r>
+    </w:p>
+    <w:p>
+      <w:pPr>
+        <w:pStyle w:val="ListParagraph"/>
+        <w:numPr>
+          <w:ilvl w:val="1"/>
+          <w:numId w:val="1"/>
+        </w:numPr>
+      </w:pPr>
+      <w:r>
+        <w:t xml:space="preserve"> </w:t>
+      </w:r>
+      <w:r>
+        <w:t>Sales of lemonade are based on:</w:t>
+      </w:r>
+    </w:p>
+    <w:p>
+      <w:pPr>
+        <w:pStyle w:val="ListParagraph"/>
+        <w:numPr>
           <w:ilvl w:val="2"/>
           <w:numId w:val="1"/>
         </w:numPr>
       </w:pPr>
       <w:r>
-        <w:t>Based on temperature and weather condition create a number of customers.</w:t>
-      </w:r>
-    </w:p>
-    <w:p>
-      <w:pPr>
-        <w:pStyle w:val="ListParagraph"/>
-        <w:numPr>
-          <w:ilvl w:val="0"/>
-          <w:numId w:val="1"/>
-        </w:numPr>
-      </w:pPr>
-      <w:r>
-        <w:t>Show wallet</w:t>
-      </w:r>
-    </w:p>
-    <w:p>
-      <w:pPr>
-        <w:pStyle w:val="ListParagraph"/>
-        <w:numPr>
-          <w:ilvl w:val="0"/>
-          <w:numId w:val="1"/>
-        </w:numPr>
-      </w:pPr>
-      <w:r>
-        <w:t>Inventory</w:t>
-      </w:r>
-    </w:p>
-    <w:p>
-      <w:pPr>
-        <w:pStyle w:val="ListParagraph"/>
-        <w:numPr>
-          <w:ilvl w:val="1"/>
-          <w:numId w:val="1"/>
-        </w:numPr>
-      </w:pPr>
-      <w:r>
-        <w:t>Show inventory</w:t>
-      </w:r>
-    </w:p>
-    <w:p>
-      <w:pPr>
-        <w:pStyle w:val="ListParagraph"/>
-        <w:numPr>
-          <w:ilvl w:val="1"/>
-          <w:numId w:val="1"/>
-        </w:numPr>
-      </w:pPr>
-      <w:r>
-        <w:t>Select/</w:t>
-      </w:r>
-      <w:r>
-        <w:t>Edit inventory</w:t>
-      </w:r>
-    </w:p>
-    <w:p>
-      <w:pPr>
-        <w:pStyle w:val="ListParagraph"/>
-        <w:numPr>
-          <w:ilvl w:val="0"/>
-          <w:numId w:val="1"/>
-        </w:numPr>
-      </w:pPr>
-      <w:r>
-        <w:t>Recipe</w:t>
-      </w:r>
-    </w:p>
-    <w:p>
-      <w:pPr>
-        <w:pStyle w:val="ListParagraph"/>
-        <w:numPr>
-          <w:ilvl w:val="1"/>
-          <w:numId w:val="1"/>
-        </w:numPr>
-      </w:pPr>
-      <w:r>
-        <w:t>Show recipe</w:t>
-      </w:r>
-    </w:p>
-    <w:p>
-      <w:pPr>
-        <w:pStyle w:val="ListParagraph"/>
-        <w:numPr>
-          <w:ilvl w:val="1"/>
-          <w:numId w:val="1"/>
-        </w:numPr>
-      </w:pPr>
-      <w:r>
-        <w:t>Select/</w:t>
-      </w:r>
-      <w:r>
-        <w:t>Edit recipe</w:t>
-      </w:r>
-    </w:p>
-    <w:p>
-      <w:pPr>
-        <w:pStyle w:val="ListParagraph"/>
-        <w:numPr>
-          <w:ilvl w:val="1"/>
-          <w:numId w:val="1"/>
-        </w:numPr>
-      </w:pPr>
-      <w:r>
-        <w:t>Create percentage of likeability for recipe that will influence if and how many glasses each customer will buy.</w:t>
-      </w:r>
-    </w:p>
-    <w:p>
-      <w:pPr>
-        <w:pStyle w:val="ListParagraph"/>
-        <w:numPr>
-          <w:ilvl w:val="0"/>
-          <w:numId w:val="1"/>
-        </w:numPr>
-      </w:pPr>
-      <w:r>
-        <w:t>Run Day Simulation</w:t>
-      </w:r>
-    </w:p>
-    <w:p>
-      <w:pPr>
-        <w:pStyle w:val="ListParagraph"/>
-        <w:numPr>
-          <w:ilvl w:val="1"/>
-          <w:numId w:val="1"/>
-        </w:numPr>
-      </w:pPr>
-      <w:r>
-        <w:t xml:space="preserve"> </w:t>
-      </w:r>
-      <w:r>
-        <w:t>Sales of lemonade are based on:</w:t>
+        <w:t>Initial sales formula is based on temperature and weather condition.</w:t>
       </w:r>
     </w:p>
     <w:p>
@@ -268,7 +295,7 @@
         </w:numPr>
       </w:pPr>
       <w:r>
-        <w:t>Initial sales formula is based on temperature and weather condition.</w:t>
+        <w:t>Once a customer is made, the number of glasses purchased is based on the temperature and weather condition AND the likeability formula.</w:t>
       </w:r>
     </w:p>
     <w:p>
@@ -280,25 +307,21 @@
         </w:numPr>
       </w:pPr>
       <w:r>
-        <w:t>Once a customer is made, the number of glasses purchased is based on the temperature and weather condition AND the likeability formula.</w:t>
-      </w:r>
-    </w:p>
-    <w:p>
-      <w:pPr>
-        <w:pStyle w:val="ListParagraph"/>
-        <w:numPr>
-          <w:ilvl w:val="2"/>
-          <w:numId w:val="1"/>
-        </w:numPr>
-      </w:pPr>
-      <w:r>
         <w:t xml:space="preserve">The total number of </w:t>
       </w:r>
       <w:r>
         <w:t>cups</w:t>
       </w:r>
       <w:r>
-        <w:t xml:space="preserve"> sold can not exceed</w:t>
+        <w:t xml:space="preserve"> sold </w:t>
+      </w:r>
+      <w:proofErr w:type="spellStart"/>
+      <w:r>
+        <w:t>can not</w:t>
+      </w:r>
+      <w:proofErr w:type="spellEnd"/>
+      <w:r>
+        <w:t xml:space="preserve"> exceed</w:t>
       </w:r>
       <w:r>
         <w:t xml:space="preserve"> the number of possible pitchers made with the available amount of cups, lemons, ice cubes, sugar</w:t>

</xml_diff>

<commit_message>
In Game class, in the SellLemonade method, this version subtracts using RemoveRange one from the number of cups in inventory, as well as the recipe specific number of ice cubes from inventory.
</commit_message>
<xml_diff>
--- a/Steps for Lemonade Stand.docx
+++ b/Steps for Lemonade Stand.docx
@@ -166,179 +166,266 @@
       <w:r>
         <w:t>Inventory</w:t>
       </w:r>
+    </w:p>
+    <w:p>
+      <w:pPr>
+        <w:pStyle w:val="ListParagraph"/>
+        <w:numPr>
+          <w:ilvl w:val="1"/>
+          <w:numId w:val="1"/>
+        </w:numPr>
+      </w:pPr>
+      <w:r>
+        <w:t>Show inventory</w:t>
+      </w:r>
+    </w:p>
+    <w:p>
+      <w:pPr>
+        <w:pStyle w:val="ListParagraph"/>
+        <w:numPr>
+          <w:ilvl w:val="1"/>
+          <w:numId w:val="1"/>
+        </w:numPr>
+      </w:pPr>
+      <w:r>
+        <w:t>Select/</w:t>
+      </w:r>
+      <w:r>
+        <w:t>Edit inventory</w:t>
+      </w:r>
+    </w:p>
+    <w:p>
+      <w:pPr>
+        <w:pStyle w:val="ListParagraph"/>
+        <w:numPr>
+          <w:ilvl w:val="0"/>
+          <w:numId w:val="1"/>
+        </w:numPr>
+      </w:pPr>
+      <w:r>
+        <w:t>Recipe</w:t>
+      </w:r>
+    </w:p>
+    <w:p>
+      <w:pPr>
+        <w:pStyle w:val="ListParagraph"/>
+        <w:numPr>
+          <w:ilvl w:val="1"/>
+          <w:numId w:val="1"/>
+        </w:numPr>
+      </w:pPr>
+      <w:r>
+        <w:t>Show recipe</w:t>
+      </w:r>
+    </w:p>
+    <w:p>
+      <w:pPr>
+        <w:pStyle w:val="ListParagraph"/>
+        <w:numPr>
+          <w:ilvl w:val="1"/>
+          <w:numId w:val="1"/>
+        </w:numPr>
+      </w:pPr>
+      <w:r>
+        <w:t>Select/</w:t>
+      </w:r>
+      <w:r>
+        <w:t>Edit recipe</w:t>
+      </w:r>
+    </w:p>
+    <w:p>
+      <w:pPr>
+        <w:pStyle w:val="ListParagraph"/>
+        <w:numPr>
+          <w:ilvl w:val="1"/>
+          <w:numId w:val="1"/>
+        </w:numPr>
+      </w:pPr>
+      <w:r>
+        <w:t>Create percentage of likeability for recipe that will influence if and how many glasses each customer will buy.</w:t>
+      </w:r>
+    </w:p>
+    <w:p>
+      <w:pPr>
+        <w:pStyle w:val="ListParagraph"/>
+        <w:numPr>
+          <w:ilvl w:val="0"/>
+          <w:numId w:val="1"/>
+        </w:numPr>
+      </w:pPr>
+      <w:r>
+        <w:t>Run Day Simulation</w:t>
+      </w:r>
+    </w:p>
+    <w:p>
+      <w:pPr>
+        <w:pStyle w:val="ListParagraph"/>
+        <w:numPr>
+          <w:ilvl w:val="1"/>
+          <w:numId w:val="1"/>
+        </w:numPr>
+      </w:pPr>
+      <w:r>
+        <w:t xml:space="preserve"> </w:t>
+      </w:r>
+      <w:r>
+        <w:t>Sales of lemonade are based on:</w:t>
+      </w:r>
+    </w:p>
+    <w:p>
+      <w:pPr>
+        <w:pStyle w:val="ListParagraph"/>
+        <w:numPr>
+          <w:ilvl w:val="2"/>
+          <w:numId w:val="1"/>
+        </w:numPr>
+      </w:pPr>
+      <w:r>
+        <w:t>Initial sales formula is based on temperature and weather condition.</w:t>
+      </w:r>
+    </w:p>
+    <w:p>
+      <w:pPr>
+        <w:pStyle w:val="ListParagraph"/>
+        <w:numPr>
+          <w:ilvl w:val="3"/>
+          <w:numId w:val="1"/>
+        </w:numPr>
+      </w:pPr>
+    </w:p>
+    <w:p>
+      <w:pPr>
+        <w:pStyle w:val="ListParagraph"/>
+        <w:numPr>
+          <w:ilvl w:val="2"/>
+          <w:numId w:val="1"/>
+        </w:numPr>
+      </w:pPr>
+      <w:r>
+        <w:t>Once a customer is made, the number of glasses purchased is based on the temperature and weather condition AND the likeability formula.</w:t>
+      </w:r>
+    </w:p>
+    <w:p>
+      <w:pPr>
+        <w:pStyle w:val="ListParagraph"/>
+        <w:numPr>
+          <w:ilvl w:val="2"/>
+          <w:numId w:val="1"/>
+        </w:numPr>
+      </w:pPr>
+      <w:r>
+        <w:t xml:space="preserve">The total number of </w:t>
+      </w:r>
+      <w:r>
+        <w:t>cups</w:t>
+      </w:r>
+      <w:r>
+        <w:t xml:space="preserve"> sold can not exceed</w:t>
+      </w:r>
+      <w:r>
+        <w:t xml:space="preserve"> the number of possible pitchers made with the available amount of cups, lemons, ice cubes, sugar</w:t>
+      </w:r>
+    </w:p>
+    <w:p>
+      <w:pPr>
+        <w:pStyle w:val="ListParagraph"/>
+        <w:numPr>
+          <w:ilvl w:val="2"/>
+          <w:numId w:val="1"/>
+        </w:numPr>
+      </w:pPr>
+      <w:r>
+        <w:t>Every pitcher has 11 cups.</w:t>
+      </w:r>
+    </w:p>
+    <w:p>
+      <w:r>
+        <w:t>How a customer buys:</w:t>
+      </w:r>
+    </w:p>
+    <w:p>
+      <w:r>
+        <w:t>Each day has a buyability factor.  Each recipe has a likeability factor.  Multiply the buyability by likeability.</w:t>
+      </w:r>
+    </w:p>
+    <w:p>
+      <w:r>
+        <w:t>Foreach customer choose a random number between 1 and 100</w:t>
+      </w:r>
+      <w:r>
+        <w:t>. If this number is less than or equal to the buyability by the likeability than the sale is good else it is no good.</w:t>
+      </w:r>
+    </w:p>
+    <w:p/>
+    <w:p/>
+    <w:p/>
+    <w:p>
+      <w:r>
+        <w:lastRenderedPageBreak/>
+        <w:t>For Each individual Sale</w:t>
+      </w:r>
+    </w:p>
+    <w:p>
+      <w:r>
+        <w:t>To subtract:</w:t>
+      </w:r>
+    </w:p>
+    <w:p>
+      <w:pPr>
+        <w:pStyle w:val="ListParagraph"/>
+        <w:numPr>
+          <w:ilvl w:val="0"/>
+          <w:numId w:val="2"/>
+        </w:numPr>
+      </w:pPr>
+      <w:r>
+        <w:t>Number of cups from Inventory</w:t>
+      </w:r>
+    </w:p>
+    <w:p>
+      <w:pPr>
+        <w:pStyle w:val="ListParagraph"/>
+        <w:numPr>
+          <w:ilvl w:val="0"/>
+          <w:numId w:val="2"/>
+        </w:numPr>
+      </w:pPr>
+      <w:r>
+        <w:t>Number of ice cubes from Inventory</w:t>
+      </w:r>
+    </w:p>
+    <w:p>
+      <w:pPr>
+        <w:pStyle w:val="ListParagraph"/>
+        <w:numPr>
+          <w:ilvl w:val="0"/>
+          <w:numId w:val="2"/>
+        </w:numPr>
+      </w:pPr>
+      <w:r>
+        <w:t>One Glass from Pitcher</w:t>
+      </w:r>
+    </w:p>
+    <w:p>
+      <w:r>
+        <w:t>To add</w:t>
+      </w:r>
+    </w:p>
+    <w:p>
+      <w:pPr>
+        <w:pStyle w:val="ListParagraph"/>
+        <w:numPr>
+          <w:ilvl w:val="0"/>
+          <w:numId w:val="3"/>
+        </w:numPr>
+      </w:pPr>
+      <w:r>
+        <w:t>Money to Wallet</w:t>
+      </w:r>
       <w:bookmarkStart w:id="0" w:name="_GoBack"/>
       <w:bookmarkEnd w:id="0"/>
     </w:p>
-    <w:p>
-      <w:pPr>
-        <w:pStyle w:val="ListParagraph"/>
-        <w:numPr>
-          <w:ilvl w:val="1"/>
-          <w:numId w:val="1"/>
-        </w:numPr>
-      </w:pPr>
-      <w:r>
-        <w:t>Show inventory</w:t>
-      </w:r>
-    </w:p>
-    <w:p>
-      <w:pPr>
-        <w:pStyle w:val="ListParagraph"/>
-        <w:numPr>
-          <w:ilvl w:val="1"/>
-          <w:numId w:val="1"/>
-        </w:numPr>
-      </w:pPr>
-      <w:r>
-        <w:t>Select/</w:t>
-      </w:r>
-      <w:r>
-        <w:t>Edit inventory</w:t>
-      </w:r>
-    </w:p>
-    <w:p>
-      <w:pPr>
-        <w:pStyle w:val="ListParagraph"/>
-        <w:numPr>
-          <w:ilvl w:val="0"/>
-          <w:numId w:val="1"/>
-        </w:numPr>
-      </w:pPr>
-      <w:r>
-        <w:t>Recipe</w:t>
-      </w:r>
-    </w:p>
-    <w:p>
-      <w:pPr>
-        <w:pStyle w:val="ListParagraph"/>
-        <w:numPr>
-          <w:ilvl w:val="1"/>
-          <w:numId w:val="1"/>
-        </w:numPr>
-      </w:pPr>
-      <w:r>
-        <w:t>Show recipe</w:t>
-      </w:r>
-    </w:p>
-    <w:p>
-      <w:pPr>
-        <w:pStyle w:val="ListParagraph"/>
-        <w:numPr>
-          <w:ilvl w:val="1"/>
-          <w:numId w:val="1"/>
-        </w:numPr>
-      </w:pPr>
-      <w:r>
-        <w:t>Select/</w:t>
-      </w:r>
-      <w:r>
-        <w:t>Edit recipe</w:t>
-      </w:r>
-    </w:p>
-    <w:p>
-      <w:pPr>
-        <w:pStyle w:val="ListParagraph"/>
-        <w:numPr>
-          <w:ilvl w:val="1"/>
-          <w:numId w:val="1"/>
-        </w:numPr>
-      </w:pPr>
-      <w:r>
-        <w:t>Create percentage of likeability for recipe that will influence if and how many glasses each customer will buy.</w:t>
-      </w:r>
-    </w:p>
-    <w:p>
-      <w:pPr>
-        <w:pStyle w:val="ListParagraph"/>
-        <w:numPr>
-          <w:ilvl w:val="0"/>
-          <w:numId w:val="1"/>
-        </w:numPr>
-      </w:pPr>
-      <w:r>
-        <w:t>Run Day Simulation</w:t>
-      </w:r>
-    </w:p>
-    <w:p>
-      <w:pPr>
-        <w:pStyle w:val="ListParagraph"/>
-        <w:numPr>
-          <w:ilvl w:val="1"/>
-          <w:numId w:val="1"/>
-        </w:numPr>
-      </w:pPr>
-      <w:r>
-        <w:t xml:space="preserve"> </w:t>
-      </w:r>
-      <w:r>
-        <w:t>Sales of lemonade are based on:</w:t>
-      </w:r>
-    </w:p>
-    <w:p>
-      <w:pPr>
-        <w:pStyle w:val="ListParagraph"/>
-        <w:numPr>
-          <w:ilvl w:val="2"/>
-          <w:numId w:val="1"/>
-        </w:numPr>
-      </w:pPr>
-      <w:r>
-        <w:t>Initial sales formula is based on temperature and weather condition.</w:t>
-      </w:r>
-    </w:p>
-    <w:p>
-      <w:pPr>
-        <w:pStyle w:val="ListParagraph"/>
-        <w:numPr>
-          <w:ilvl w:val="2"/>
-          <w:numId w:val="1"/>
-        </w:numPr>
-      </w:pPr>
-      <w:r>
-        <w:t>Once a customer is made, the number of glasses purchased is based on the temperature and weather condition AND the likeability formula.</w:t>
-      </w:r>
-    </w:p>
-    <w:p>
-      <w:pPr>
-        <w:pStyle w:val="ListParagraph"/>
-        <w:numPr>
-          <w:ilvl w:val="2"/>
-          <w:numId w:val="1"/>
-        </w:numPr>
-      </w:pPr>
-      <w:r>
-        <w:t xml:space="preserve">The total number of </w:t>
-      </w:r>
-      <w:r>
-        <w:t>cups</w:t>
-      </w:r>
-      <w:r>
-        <w:t xml:space="preserve"> sold </w:t>
-      </w:r>
-      <w:proofErr w:type="spellStart"/>
-      <w:r>
-        <w:t>can not</w:t>
-      </w:r>
-      <w:proofErr w:type="spellEnd"/>
-      <w:r>
-        <w:t xml:space="preserve"> exceed</w:t>
-      </w:r>
-      <w:r>
-        <w:t xml:space="preserve"> the number of possible pitchers made with the available amount of cups, lemons, ice cubes, sugar</w:t>
-      </w:r>
-    </w:p>
-    <w:p>
-      <w:pPr>
-        <w:pStyle w:val="ListParagraph"/>
-        <w:numPr>
-          <w:ilvl w:val="2"/>
-          <w:numId w:val="1"/>
-        </w:numPr>
-      </w:pPr>
-      <w:r>
-        <w:t>Every pitcher has 11 cups.</w:t>
-      </w:r>
-    </w:p>
+    <w:p/>
     <w:sectPr>
       <w:pgSz w:w="12240" w:h="15840"/>
       <w:pgMar w:top="1440" w:right="1440" w:bottom="1440" w:left="1440" w:header="720" w:footer="720" w:gutter="0"/>
@@ -352,6 +439,232 @@
 <file path=word/numbering.xml><?xml version="1.0" encoding="utf-8"?>
 <w:numbering xmlns:wpc="http://schemas.microsoft.com/office/word/2010/wordprocessingCanvas" xmlns:cx="http://schemas.microsoft.com/office/drawing/2014/chartex" xmlns:cx1="http://schemas.microsoft.com/office/drawing/2015/9/8/chartex" xmlns:cx2="http://schemas.microsoft.com/office/drawing/2015/10/21/chartex" xmlns:cx3="http://schemas.microsoft.com/office/drawing/2016/5/9/chartex" xmlns:cx4="http://schemas.microsoft.com/office/drawing/2016/5/10/chartex" xmlns:cx5="http://schemas.microsoft.com/office/drawing/2016/5/11/chartex" xmlns:cx6="http://schemas.microsoft.com/office/drawing/2016/5/12/chartex" xmlns:cx7="http://schemas.microsoft.com/office/drawing/2016/5/13/chartex" xmlns:cx8="http://schemas.microsoft.com/office/drawing/2016/5/14/chartex" xmlns:mc="http://schemas.openxmlformats.org/markup-compatibility/2006" xmlns:aink="http://schemas.microsoft.com/office/drawing/2016/ink" xmlns:am3d="http://schemas.microsoft.com/office/drawing/2017/model3d" xmlns:o="urn:schemas-microsoft-com:office:office" xmlns:r="http://schemas.openxmlformats.org/officeDocument/2006/relationships" xmlns:m="http://schemas.openxmlformats.org/officeDocument/2006/math" xmlns:v="urn:schemas-microsoft-com:vml" xmlns:wp14="http://schemas.microsoft.com/office/word/2010/wordprocessingDrawing" xmlns:wp="http://schemas.openxmlformats.org/drawingml/2006/wordprocessingDrawing" xmlns:w10="urn:schemas-microsoft-com:office:word" xmlns:w="http://schemas.openxmlformats.org/wordprocessingml/2006/main" xmlns:w14="http://schemas.microsoft.com/office/word/2010/wordml" xmlns:w15="http://schemas.microsoft.com/office/word/2012/wordml" xmlns:w16cid="http://schemas.microsoft.com/office/word/2016/wordml/cid" xmlns:w16se="http://schemas.microsoft.com/office/word/2015/wordml/symex" xmlns:wpg="http://schemas.microsoft.com/office/word/2010/wordprocessingGroup" xmlns:wpi="http://schemas.microsoft.com/office/word/2010/wordprocessingInk" xmlns:wne="http://schemas.microsoft.com/office/word/2006/wordml" xmlns:wps="http://schemas.microsoft.com/office/word/2010/wordprocessingShape" mc:Ignorable="w14 w15 w16se w16cid wp14">
   <w:abstractNum w:abstractNumId="0" w15:restartNumberingAfterBreak="0">
+    <w:nsid w:val="4C547399"/>
+    <w:multiLevelType w:val="hybridMultilevel"/>
+    <w:tmpl w:val="121AB7E4"/>
+    <w:lvl w:ilvl="0" w:tplc="04090001">
+      <w:start w:val="1"/>
+      <w:numFmt w:val="bullet"/>
+      <w:lvlText w:val=""/>
+      <w:lvlJc w:val="left"/>
+      <w:pPr>
+        <w:ind w:left="1440" w:hanging="360"/>
+      </w:pPr>
+      <w:rPr>
+        <w:rFonts w:ascii="Symbol" w:hAnsi="Symbol" w:hint="default"/>
+      </w:rPr>
+    </w:lvl>
+    <w:lvl w:ilvl="1" w:tplc="04090003" w:tentative="1">
+      <w:start w:val="1"/>
+      <w:numFmt w:val="bullet"/>
+      <w:lvlText w:val="o"/>
+      <w:lvlJc w:val="left"/>
+      <w:pPr>
+        <w:ind w:left="2160" w:hanging="360"/>
+      </w:pPr>
+      <w:rPr>
+        <w:rFonts w:ascii="Courier New" w:hAnsi="Courier New" w:cs="Courier New" w:hint="default"/>
+      </w:rPr>
+    </w:lvl>
+    <w:lvl w:ilvl="2" w:tplc="04090005" w:tentative="1">
+      <w:start w:val="1"/>
+      <w:numFmt w:val="bullet"/>
+      <w:lvlText w:val=""/>
+      <w:lvlJc w:val="left"/>
+      <w:pPr>
+        <w:ind w:left="2880" w:hanging="360"/>
+      </w:pPr>
+      <w:rPr>
+        <w:rFonts w:ascii="Wingdings" w:hAnsi="Wingdings" w:hint="default"/>
+      </w:rPr>
+    </w:lvl>
+    <w:lvl w:ilvl="3" w:tplc="04090001" w:tentative="1">
+      <w:start w:val="1"/>
+      <w:numFmt w:val="bullet"/>
+      <w:lvlText w:val=""/>
+      <w:lvlJc w:val="left"/>
+      <w:pPr>
+        <w:ind w:left="3600" w:hanging="360"/>
+      </w:pPr>
+      <w:rPr>
+        <w:rFonts w:ascii="Symbol" w:hAnsi="Symbol" w:hint="default"/>
+      </w:rPr>
+    </w:lvl>
+    <w:lvl w:ilvl="4" w:tplc="04090003" w:tentative="1">
+      <w:start w:val="1"/>
+      <w:numFmt w:val="bullet"/>
+      <w:lvlText w:val="o"/>
+      <w:lvlJc w:val="left"/>
+      <w:pPr>
+        <w:ind w:left="4320" w:hanging="360"/>
+      </w:pPr>
+      <w:rPr>
+        <w:rFonts w:ascii="Courier New" w:hAnsi="Courier New" w:cs="Courier New" w:hint="default"/>
+      </w:rPr>
+    </w:lvl>
+    <w:lvl w:ilvl="5" w:tplc="04090005" w:tentative="1">
+      <w:start w:val="1"/>
+      <w:numFmt w:val="bullet"/>
+      <w:lvlText w:val=""/>
+      <w:lvlJc w:val="left"/>
+      <w:pPr>
+        <w:ind w:left="5040" w:hanging="360"/>
+      </w:pPr>
+      <w:rPr>
+        <w:rFonts w:ascii="Wingdings" w:hAnsi="Wingdings" w:hint="default"/>
+      </w:rPr>
+    </w:lvl>
+    <w:lvl w:ilvl="6" w:tplc="04090001" w:tentative="1">
+      <w:start w:val="1"/>
+      <w:numFmt w:val="bullet"/>
+      <w:lvlText w:val=""/>
+      <w:lvlJc w:val="left"/>
+      <w:pPr>
+        <w:ind w:left="5760" w:hanging="360"/>
+      </w:pPr>
+      <w:rPr>
+        <w:rFonts w:ascii="Symbol" w:hAnsi="Symbol" w:hint="default"/>
+      </w:rPr>
+    </w:lvl>
+    <w:lvl w:ilvl="7" w:tplc="04090003" w:tentative="1">
+      <w:start w:val="1"/>
+      <w:numFmt w:val="bullet"/>
+      <w:lvlText w:val="o"/>
+      <w:lvlJc w:val="left"/>
+      <w:pPr>
+        <w:ind w:left="6480" w:hanging="360"/>
+      </w:pPr>
+      <w:rPr>
+        <w:rFonts w:ascii="Courier New" w:hAnsi="Courier New" w:cs="Courier New" w:hint="default"/>
+      </w:rPr>
+    </w:lvl>
+    <w:lvl w:ilvl="8" w:tplc="04090005" w:tentative="1">
+      <w:start w:val="1"/>
+      <w:numFmt w:val="bullet"/>
+      <w:lvlText w:val=""/>
+      <w:lvlJc w:val="left"/>
+      <w:pPr>
+        <w:ind w:left="7200" w:hanging="360"/>
+      </w:pPr>
+      <w:rPr>
+        <w:rFonts w:ascii="Wingdings" w:hAnsi="Wingdings" w:hint="default"/>
+      </w:rPr>
+    </w:lvl>
+  </w:abstractNum>
+  <w:abstractNum w:abstractNumId="1" w15:restartNumberingAfterBreak="0">
+    <w:nsid w:val="5C9E624F"/>
+    <w:multiLevelType w:val="hybridMultilevel"/>
+    <w:tmpl w:val="81DC6D9E"/>
+    <w:lvl w:ilvl="0" w:tplc="04090001">
+      <w:start w:val="1"/>
+      <w:numFmt w:val="bullet"/>
+      <w:lvlText w:val=""/>
+      <w:lvlJc w:val="left"/>
+      <w:pPr>
+        <w:ind w:left="1440" w:hanging="360"/>
+      </w:pPr>
+      <w:rPr>
+        <w:rFonts w:ascii="Symbol" w:hAnsi="Symbol" w:hint="default"/>
+      </w:rPr>
+    </w:lvl>
+    <w:lvl w:ilvl="1" w:tplc="04090003" w:tentative="1">
+      <w:start w:val="1"/>
+      <w:numFmt w:val="bullet"/>
+      <w:lvlText w:val="o"/>
+      <w:lvlJc w:val="left"/>
+      <w:pPr>
+        <w:ind w:left="2160" w:hanging="360"/>
+      </w:pPr>
+      <w:rPr>
+        <w:rFonts w:ascii="Courier New" w:hAnsi="Courier New" w:cs="Courier New" w:hint="default"/>
+      </w:rPr>
+    </w:lvl>
+    <w:lvl w:ilvl="2" w:tplc="04090005" w:tentative="1">
+      <w:start w:val="1"/>
+      <w:numFmt w:val="bullet"/>
+      <w:lvlText w:val=""/>
+      <w:lvlJc w:val="left"/>
+      <w:pPr>
+        <w:ind w:left="2880" w:hanging="360"/>
+      </w:pPr>
+      <w:rPr>
+        <w:rFonts w:ascii="Wingdings" w:hAnsi="Wingdings" w:hint="default"/>
+      </w:rPr>
+    </w:lvl>
+    <w:lvl w:ilvl="3" w:tplc="04090001" w:tentative="1">
+      <w:start w:val="1"/>
+      <w:numFmt w:val="bullet"/>
+      <w:lvlText w:val=""/>
+      <w:lvlJc w:val="left"/>
+      <w:pPr>
+        <w:ind w:left="3600" w:hanging="360"/>
+      </w:pPr>
+      <w:rPr>
+        <w:rFonts w:ascii="Symbol" w:hAnsi="Symbol" w:hint="default"/>
+      </w:rPr>
+    </w:lvl>
+    <w:lvl w:ilvl="4" w:tplc="04090003" w:tentative="1">
+      <w:start w:val="1"/>
+      <w:numFmt w:val="bullet"/>
+      <w:lvlText w:val="o"/>
+      <w:lvlJc w:val="left"/>
+      <w:pPr>
+        <w:ind w:left="4320" w:hanging="360"/>
+      </w:pPr>
+      <w:rPr>
+        <w:rFonts w:ascii="Courier New" w:hAnsi="Courier New" w:cs="Courier New" w:hint="default"/>
+      </w:rPr>
+    </w:lvl>
+    <w:lvl w:ilvl="5" w:tplc="04090005" w:tentative="1">
+      <w:start w:val="1"/>
+      <w:numFmt w:val="bullet"/>
+      <w:lvlText w:val=""/>
+      <w:lvlJc w:val="left"/>
+      <w:pPr>
+        <w:ind w:left="5040" w:hanging="360"/>
+      </w:pPr>
+      <w:rPr>
+        <w:rFonts w:ascii="Wingdings" w:hAnsi="Wingdings" w:hint="default"/>
+      </w:rPr>
+    </w:lvl>
+    <w:lvl w:ilvl="6" w:tplc="04090001" w:tentative="1">
+      <w:start w:val="1"/>
+      <w:numFmt w:val="bullet"/>
+      <w:lvlText w:val=""/>
+      <w:lvlJc w:val="left"/>
+      <w:pPr>
+        <w:ind w:left="5760" w:hanging="360"/>
+      </w:pPr>
+      <w:rPr>
+        <w:rFonts w:ascii="Symbol" w:hAnsi="Symbol" w:hint="default"/>
+      </w:rPr>
+    </w:lvl>
+    <w:lvl w:ilvl="7" w:tplc="04090003" w:tentative="1">
+      <w:start w:val="1"/>
+      <w:numFmt w:val="bullet"/>
+      <w:lvlText w:val="o"/>
+      <w:lvlJc w:val="left"/>
+      <w:pPr>
+        <w:ind w:left="6480" w:hanging="360"/>
+      </w:pPr>
+      <w:rPr>
+        <w:rFonts w:ascii="Courier New" w:hAnsi="Courier New" w:cs="Courier New" w:hint="default"/>
+      </w:rPr>
+    </w:lvl>
+    <w:lvl w:ilvl="8" w:tplc="04090005" w:tentative="1">
+      <w:start w:val="1"/>
+      <w:numFmt w:val="bullet"/>
+      <w:lvlText w:val=""/>
+      <w:lvlJc w:val="left"/>
+      <w:pPr>
+        <w:ind w:left="7200" w:hanging="360"/>
+      </w:pPr>
+      <w:rPr>
+        <w:rFonts w:ascii="Wingdings" w:hAnsi="Wingdings" w:hint="default"/>
+      </w:rPr>
+    </w:lvl>
+  </w:abstractNum>
+  <w:abstractNum w:abstractNumId="2" w15:restartNumberingAfterBreak="0">
     <w:nsid w:val="6CA669B8"/>
     <w:multiLevelType w:val="hybridMultilevel"/>
     <w:tmpl w:val="8A9AC5DC"/>
@@ -385,7 +698,7 @@
         <w:ind w:left="2160" w:hanging="180"/>
       </w:pPr>
     </w:lvl>
-    <w:lvl w:ilvl="3" w:tplc="0409000F" w:tentative="1">
+    <w:lvl w:ilvl="3" w:tplc="0409000F">
       <w:start w:val="1"/>
       <w:numFmt w:val="decimal"/>
       <w:lvlText w:val="%4."/>
@@ -441,6 +754,12 @@
     </w:lvl>
   </w:abstractNum>
   <w:num w:numId="1">
+    <w:abstractNumId w:val="2"/>
+  </w:num>
+  <w:num w:numId="2">
+    <w:abstractNumId w:val="1"/>
+  </w:num>
+  <w:num w:numId="3">
     <w:abstractNumId w:val="0"/>
   </w:num>
 </w:numbering>

</xml_diff>

<commit_message>
Added CheckInventoryLevels method and CheckPitcherLevels method to Glass to reduce massive SellLemondade method.
</commit_message>
<xml_diff>
--- a/Steps for Lemonade Stand.docx
+++ b/Steps for Lemonade Stand.docx
@@ -320,10 +320,26 @@
         <w:t>cups</w:t>
       </w:r>
       <w:r>
-        <w:t xml:space="preserve"> sold can not exceed</w:t>
-      </w:r>
-      <w:r>
-        <w:t xml:space="preserve"> the number of possible pitchers made with the available amount of cups, lemons, ice cubes, sugar</w:t>
+        <w:t xml:space="preserve"> sold </w:t>
+      </w:r>
+      <w:proofErr w:type="spellStart"/>
+      <w:r>
+        <w:t>can not</w:t>
+      </w:r>
+      <w:proofErr w:type="spellEnd"/>
+      <w:r>
+        <w:t xml:space="preserve"> exceed</w:t>
+      </w:r>
+      <w:r>
+        <w:t xml:space="preserve"> the number of possible pitchers made with the available </w:t>
+      </w:r>
+      <w:proofErr w:type="gramStart"/>
+      <w:r>
+        <w:t>amount</w:t>
+      </w:r>
+      <w:proofErr w:type="gramEnd"/>
+      <w:r>
+        <w:t xml:space="preserve"> of cups, lemons, ice cubes, sugar</w:t>
       </w:r>
     </w:p>
     <w:p>
@@ -340,12 +356,36 @@
     </w:p>
     <w:p>
       <w:r>
-        <w:t>How a customer buys:</w:t>
-      </w:r>
-    </w:p>
-    <w:p>
-      <w:r>
-        <w:t>Each day has a buyability factor.  Each recipe has a likeability factor.  Multiply the buyability by likeability.</w:t>
+        <w:t xml:space="preserve">How a customer </w:t>
+      </w:r>
+      <w:proofErr w:type="gramStart"/>
+      <w:r>
+        <w:t>buys</w:t>
+      </w:r>
+      <w:proofErr w:type="gramEnd"/>
+      <w:r>
+        <w:t>:</w:t>
+      </w:r>
+    </w:p>
+    <w:p>
+      <w:r>
+        <w:t xml:space="preserve">Each day has a </w:t>
+      </w:r>
+      <w:proofErr w:type="spellStart"/>
+      <w:r>
+        <w:t>buyability</w:t>
+      </w:r>
+      <w:proofErr w:type="spellEnd"/>
+      <w:r>
+        <w:t xml:space="preserve"> factor.  Each recipe has a likeability factor.  Multiply the </w:t>
+      </w:r>
+      <w:proofErr w:type="spellStart"/>
+      <w:r>
+        <w:t>buyability</w:t>
+      </w:r>
+      <w:proofErr w:type="spellEnd"/>
+      <w:r>
+        <w:t xml:space="preserve"> by likeability.</w:t>
       </w:r>
     </w:p>
     <w:p>
@@ -353,7 +393,15 @@
         <w:t>Foreach customer choose a random number between 1 and 100</w:t>
       </w:r>
       <w:r>
-        <w:t>. If this number is less than or equal to the buyability by the likeability than the sale is good else it is no good.</w:t>
+        <w:t xml:space="preserve">. If this number is less than or equal to the </w:t>
+      </w:r>
+      <w:proofErr w:type="spellStart"/>
+      <w:r>
+        <w:t>buyability</w:t>
+      </w:r>
+      <w:proofErr w:type="spellEnd"/>
+      <w:r>
+        <w:t xml:space="preserve"> by the likeability than the sale is good else it is no good.</w:t>
       </w:r>
     </w:p>
     <w:p/>
@@ -422,9 +470,503 @@
       <w:r>
         <w:t>Money to Wallet</w:t>
       </w:r>
+    </w:p>
+    <w:p>
+      <w:r>
+        <w:t>Go through Customers</w:t>
+      </w:r>
+    </w:p>
+    <w:p>
+      <w:r>
+        <w:t>Get Random Chance</w:t>
+      </w:r>
+    </w:p>
+    <w:p>
+      <w:proofErr w:type="spellStart"/>
+      <w:r>
+        <w:t>CheckInventoryAvailability</w:t>
+      </w:r>
+      <w:proofErr w:type="spellEnd"/>
+    </w:p>
+    <w:p>
+      <w:r>
+        <w:t>Complete Sale</w:t>
+      </w:r>
+    </w:p>
+    <w:p>
+      <w:r>
+        <w:t>Complete Day</w:t>
+      </w:r>
+    </w:p>
+    <w:p>
+      <w:pPr>
+        <w:autoSpaceDE w:val="0"/>
+        <w:autoSpaceDN w:val="0"/>
+        <w:adjustRightInd w:val="0"/>
+        <w:spacing w:after="0" w:line="240" w:lineRule="auto"/>
+        <w:rPr>
+          <w:rFonts w:ascii="Consolas" w:hAnsi="Consolas" w:cs="Consolas"/>
+          <w:color w:val="000000"/>
+          <w:sz w:val="19"/>
+          <w:szCs w:val="19"/>
+        </w:rPr>
+      </w:pPr>
+      <w:r>
+        <w:rPr>
+          <w:rFonts w:ascii="Consolas" w:hAnsi="Consolas" w:cs="Consolas"/>
+          <w:color w:val="000000"/>
+          <w:sz w:val="19"/>
+          <w:szCs w:val="19"/>
+        </w:rPr>
+        <w:t xml:space="preserve">                </w:t>
+      </w:r>
+      <w:proofErr w:type="gramStart"/>
+      <w:r>
+        <w:rPr>
+          <w:rFonts w:ascii="Consolas" w:hAnsi="Consolas" w:cs="Consolas"/>
+          <w:color w:val="0000FF"/>
+          <w:sz w:val="19"/>
+          <w:szCs w:val="19"/>
+        </w:rPr>
+        <w:t>if</w:t>
+      </w:r>
+      <w:r>
+        <w:rPr>
+          <w:rFonts w:ascii="Consolas" w:hAnsi="Consolas" w:cs="Consolas"/>
+          <w:color w:val="000000"/>
+          <w:sz w:val="19"/>
+          <w:szCs w:val="19"/>
+        </w:rPr>
+        <w:t>(</w:t>
+      </w:r>
+      <w:proofErr w:type="spellStart"/>
+      <w:proofErr w:type="gramEnd"/>
+      <w:r>
+        <w:rPr>
+          <w:rFonts w:ascii="Consolas" w:hAnsi="Consolas" w:cs="Consolas"/>
+          <w:color w:val="000000"/>
+          <w:sz w:val="19"/>
+          <w:szCs w:val="19"/>
+        </w:rPr>
+        <w:t>buyrandom</w:t>
+      </w:r>
+      <w:proofErr w:type="spellEnd"/>
+      <w:r>
+        <w:rPr>
+          <w:rFonts w:ascii="Consolas" w:hAnsi="Consolas" w:cs="Consolas"/>
+          <w:color w:val="000000"/>
+          <w:sz w:val="19"/>
+          <w:szCs w:val="19"/>
+        </w:rPr>
+        <w:t xml:space="preserve">&lt;= </w:t>
+      </w:r>
+      <w:proofErr w:type="spellStart"/>
+      <w:r>
+        <w:rPr>
+          <w:rFonts w:ascii="Consolas" w:hAnsi="Consolas" w:cs="Consolas"/>
+          <w:color w:val="000000"/>
+          <w:sz w:val="19"/>
+          <w:szCs w:val="19"/>
+        </w:rPr>
+        <w:t>chanceOfPurchase</w:t>
+      </w:r>
+      <w:proofErr w:type="spellEnd"/>
+      <w:r>
+        <w:rPr>
+          <w:rFonts w:ascii="Consolas" w:hAnsi="Consolas" w:cs="Consolas"/>
+          <w:color w:val="000000"/>
+          <w:sz w:val="19"/>
+          <w:szCs w:val="19"/>
+        </w:rPr>
+        <w:t xml:space="preserve">) </w:t>
+      </w:r>
+      <w:r>
+        <w:rPr>
+          <w:rFonts w:ascii="Consolas" w:hAnsi="Consolas" w:cs="Consolas"/>
+          <w:color w:val="008000"/>
+          <w:sz w:val="19"/>
+          <w:szCs w:val="19"/>
+        </w:rPr>
+        <w:t>//This customer is on track to make a purchase</w:t>
+      </w:r>
+    </w:p>
+    <w:p>
+      <w:pPr>
+        <w:autoSpaceDE w:val="0"/>
+        <w:autoSpaceDN w:val="0"/>
+        <w:adjustRightInd w:val="0"/>
+        <w:spacing w:after="0" w:line="240" w:lineRule="auto"/>
+        <w:rPr>
+          <w:rFonts w:ascii="Consolas" w:hAnsi="Consolas" w:cs="Consolas"/>
+          <w:color w:val="000000"/>
+          <w:sz w:val="19"/>
+          <w:szCs w:val="19"/>
+        </w:rPr>
+      </w:pPr>
+      <w:r>
+        <w:rPr>
+          <w:rFonts w:ascii="Consolas" w:hAnsi="Consolas" w:cs="Consolas"/>
+          <w:color w:val="000000"/>
+          <w:sz w:val="19"/>
+          <w:szCs w:val="19"/>
+        </w:rPr>
+        <w:t xml:space="preserve">                {</w:t>
+      </w:r>
+    </w:p>
+    <w:p>
+      <w:pPr>
+        <w:autoSpaceDE w:val="0"/>
+        <w:autoSpaceDN w:val="0"/>
+        <w:adjustRightInd w:val="0"/>
+        <w:spacing w:after="0" w:line="240" w:lineRule="auto"/>
+        <w:rPr>
+          <w:rFonts w:ascii="Consolas" w:hAnsi="Consolas" w:cs="Consolas"/>
+          <w:color w:val="000000"/>
+          <w:sz w:val="19"/>
+          <w:szCs w:val="19"/>
+        </w:rPr>
+      </w:pPr>
+      <w:r>
+        <w:rPr>
+          <w:rFonts w:ascii="Consolas" w:hAnsi="Consolas" w:cs="Consolas"/>
+          <w:color w:val="000000"/>
+          <w:sz w:val="19"/>
+          <w:szCs w:val="19"/>
+        </w:rPr>
+        <w:t xml:space="preserve">                    </w:t>
+      </w:r>
+      <w:r>
+        <w:rPr>
+          <w:rFonts w:ascii="Consolas" w:hAnsi="Consolas" w:cs="Consolas"/>
+          <w:color w:val="0000FF"/>
+          <w:sz w:val="19"/>
+          <w:szCs w:val="19"/>
+        </w:rPr>
+        <w:t>if</w:t>
+      </w:r>
+      <w:r>
+        <w:rPr>
+          <w:rFonts w:ascii="Consolas" w:hAnsi="Consolas" w:cs="Consolas"/>
+          <w:color w:val="000000"/>
+          <w:sz w:val="19"/>
+          <w:szCs w:val="19"/>
+        </w:rPr>
+        <w:t xml:space="preserve"> (</w:t>
+      </w:r>
+      <w:proofErr w:type="spellStart"/>
+      <w:r>
+        <w:rPr>
+          <w:rFonts w:ascii="Consolas" w:hAnsi="Consolas" w:cs="Consolas"/>
+          <w:color w:val="000000"/>
+          <w:sz w:val="19"/>
+          <w:szCs w:val="19"/>
+        </w:rPr>
+        <w:t>pitcherCups</w:t>
+      </w:r>
+      <w:proofErr w:type="spellEnd"/>
+      <w:r>
+        <w:rPr>
+          <w:rFonts w:ascii="Consolas" w:hAnsi="Consolas" w:cs="Consolas"/>
+          <w:color w:val="000000"/>
+          <w:sz w:val="19"/>
+          <w:szCs w:val="19"/>
+        </w:rPr>
+        <w:t xml:space="preserve"> &gt;= 1) </w:t>
+      </w:r>
+      <w:r>
+        <w:rPr>
+          <w:rFonts w:ascii="Consolas" w:hAnsi="Consolas" w:cs="Consolas"/>
+          <w:color w:val="008000"/>
+          <w:sz w:val="19"/>
+          <w:szCs w:val="19"/>
+        </w:rPr>
+        <w:t>//We have lemonade left in the pitcher to sell, so SELL IT!</w:t>
+      </w:r>
+    </w:p>
+    <w:p>
+      <w:pPr>
+        <w:autoSpaceDE w:val="0"/>
+        <w:autoSpaceDN w:val="0"/>
+        <w:adjustRightInd w:val="0"/>
+        <w:spacing w:after="0" w:line="240" w:lineRule="auto"/>
+        <w:rPr>
+          <w:rFonts w:ascii="Consolas" w:hAnsi="Consolas" w:cs="Consolas"/>
+          <w:color w:val="000000"/>
+          <w:sz w:val="19"/>
+          <w:szCs w:val="19"/>
+        </w:rPr>
+      </w:pPr>
+      <w:r>
+        <w:rPr>
+          <w:rFonts w:ascii="Consolas" w:hAnsi="Consolas" w:cs="Consolas"/>
+          <w:color w:val="000000"/>
+          <w:sz w:val="19"/>
+          <w:szCs w:val="19"/>
+        </w:rPr>
+        <w:t xml:space="preserve">                        {</w:t>
+      </w:r>
+    </w:p>
+    <w:p>
+      <w:pPr>
+        <w:autoSpaceDE w:val="0"/>
+        <w:autoSpaceDN w:val="0"/>
+        <w:adjustRightInd w:val="0"/>
+        <w:spacing w:after="0" w:line="240" w:lineRule="auto"/>
+        <w:rPr>
+          <w:rFonts w:ascii="Consolas" w:hAnsi="Consolas" w:cs="Consolas"/>
+          <w:color w:val="000000"/>
+          <w:sz w:val="19"/>
+          <w:szCs w:val="19"/>
+        </w:rPr>
+      </w:pPr>
+      <w:r>
+        <w:rPr>
+          <w:rFonts w:ascii="Consolas" w:hAnsi="Consolas" w:cs="Consolas"/>
+          <w:color w:val="000000"/>
+          <w:sz w:val="19"/>
+          <w:szCs w:val="19"/>
+        </w:rPr>
+        <w:t xml:space="preserve">                            </w:t>
+      </w:r>
+      <w:r>
+        <w:rPr>
+          <w:rFonts w:ascii="Consolas" w:hAnsi="Consolas" w:cs="Consolas"/>
+          <w:color w:val="0000FF"/>
+          <w:sz w:val="19"/>
+          <w:szCs w:val="19"/>
+        </w:rPr>
+        <w:t>if</w:t>
+      </w:r>
+      <w:r>
+        <w:rPr>
+          <w:rFonts w:ascii="Consolas" w:hAnsi="Consolas" w:cs="Consolas"/>
+          <w:color w:val="000000"/>
+          <w:sz w:val="19"/>
+          <w:szCs w:val="19"/>
+        </w:rPr>
+        <w:t xml:space="preserve"> (</w:t>
+      </w:r>
+      <w:proofErr w:type="spellStart"/>
+      <w:r>
+        <w:rPr>
+          <w:rFonts w:ascii="Consolas" w:hAnsi="Consolas" w:cs="Consolas"/>
+          <w:color w:val="000000"/>
+          <w:sz w:val="19"/>
+          <w:szCs w:val="19"/>
+        </w:rPr>
+        <w:t>cupIce</w:t>
+      </w:r>
+      <w:proofErr w:type="spellEnd"/>
+      <w:r>
+        <w:rPr>
+          <w:rFonts w:ascii="Consolas" w:hAnsi="Consolas" w:cs="Consolas"/>
+          <w:color w:val="000000"/>
+          <w:sz w:val="19"/>
+          <w:szCs w:val="19"/>
+        </w:rPr>
+        <w:t xml:space="preserve">&lt;= </w:t>
+      </w:r>
+      <w:proofErr w:type="spellStart"/>
+      <w:r>
+        <w:rPr>
+          <w:rFonts w:ascii="Consolas" w:hAnsi="Consolas" w:cs="Consolas"/>
+          <w:color w:val="000000"/>
+          <w:sz w:val="19"/>
+          <w:szCs w:val="19"/>
+        </w:rPr>
+        <w:t>ourIce</w:t>
+      </w:r>
+      <w:proofErr w:type="spellEnd"/>
+      <w:r>
+        <w:rPr>
+          <w:rFonts w:ascii="Consolas" w:hAnsi="Consolas" w:cs="Consolas"/>
+          <w:color w:val="000000"/>
+          <w:sz w:val="19"/>
+          <w:szCs w:val="19"/>
+        </w:rPr>
+        <w:t xml:space="preserve">) </w:t>
+      </w:r>
+      <w:r>
+        <w:rPr>
+          <w:rFonts w:ascii="Consolas" w:hAnsi="Consolas" w:cs="Consolas"/>
+          <w:color w:val="008000"/>
+          <w:sz w:val="19"/>
+          <w:szCs w:val="19"/>
+        </w:rPr>
+        <w:t>//BUT first check to see if we have ice</w:t>
+      </w:r>
+    </w:p>
+    <w:p>
+      <w:pPr>
+        <w:autoSpaceDE w:val="0"/>
+        <w:autoSpaceDN w:val="0"/>
+        <w:adjustRightInd w:val="0"/>
+        <w:spacing w:after="0" w:line="240" w:lineRule="auto"/>
+        <w:rPr>
+          <w:rFonts w:ascii="Consolas" w:hAnsi="Consolas" w:cs="Consolas"/>
+          <w:color w:val="000000"/>
+          <w:sz w:val="19"/>
+          <w:szCs w:val="19"/>
+        </w:rPr>
+      </w:pPr>
+      <w:r>
+        <w:rPr>
+          <w:rFonts w:ascii="Consolas" w:hAnsi="Consolas" w:cs="Consolas"/>
+          <w:color w:val="000000"/>
+          <w:sz w:val="19"/>
+          <w:szCs w:val="19"/>
+        </w:rPr>
+        <w:t xml:space="preserve">                                {</w:t>
+      </w:r>
+    </w:p>
+    <w:p>
+      <w:pPr>
+        <w:rPr>
+          <w:rFonts w:ascii="Consolas" w:hAnsi="Consolas" w:cs="Consolas"/>
+          <w:color w:val="008000"/>
+          <w:sz w:val="19"/>
+          <w:szCs w:val="19"/>
+        </w:rPr>
+      </w:pPr>
+      <w:r>
+        <w:rPr>
+          <w:rFonts w:ascii="Consolas" w:hAnsi="Consolas" w:cs="Consolas"/>
+          <w:color w:val="000000"/>
+          <w:sz w:val="19"/>
+          <w:szCs w:val="19"/>
+        </w:rPr>
+        <w:t xml:space="preserve">                                    </w:t>
+      </w:r>
+      <w:proofErr w:type="gramStart"/>
+      <w:r>
+        <w:rPr>
+          <w:rFonts w:ascii="Consolas" w:hAnsi="Consolas" w:cs="Consolas"/>
+          <w:color w:val="0000FF"/>
+          <w:sz w:val="19"/>
+          <w:szCs w:val="19"/>
+        </w:rPr>
+        <w:t>if</w:t>
+      </w:r>
+      <w:r>
+        <w:rPr>
+          <w:rFonts w:ascii="Consolas" w:hAnsi="Consolas" w:cs="Consolas"/>
+          <w:color w:val="000000"/>
+          <w:sz w:val="19"/>
+          <w:szCs w:val="19"/>
+        </w:rPr>
+        <w:t>(</w:t>
+      </w:r>
+      <w:proofErr w:type="spellStart"/>
+      <w:proofErr w:type="gramEnd"/>
+      <w:r>
+        <w:rPr>
+          <w:rFonts w:ascii="Consolas" w:hAnsi="Consolas" w:cs="Consolas"/>
+          <w:color w:val="000000"/>
+          <w:sz w:val="19"/>
+          <w:szCs w:val="19"/>
+        </w:rPr>
+        <w:t>ourCups</w:t>
+      </w:r>
+      <w:proofErr w:type="spellEnd"/>
+      <w:r>
+        <w:rPr>
+          <w:rFonts w:ascii="Consolas" w:hAnsi="Consolas" w:cs="Consolas"/>
+          <w:color w:val="000000"/>
+          <w:sz w:val="19"/>
+          <w:szCs w:val="19"/>
+        </w:rPr>
+        <w:t xml:space="preserve"> &gt;= 0) </w:t>
+      </w:r>
+      <w:r>
+        <w:rPr>
+          <w:rFonts w:ascii="Consolas" w:hAnsi="Consolas" w:cs="Consolas"/>
+          <w:color w:val="008000"/>
+          <w:sz w:val="19"/>
+          <w:szCs w:val="19"/>
+        </w:rPr>
+        <w:t>//We also need to check to see if we enough cups in our inventory</w:t>
+      </w:r>
+    </w:p>
+    <w:p>
+      <w:pPr>
+        <w:rPr>
+          <w:rFonts w:ascii="Consolas" w:hAnsi="Consolas" w:cs="Consolas"/>
+          <w:color w:val="008000"/>
+          <w:sz w:val="19"/>
+          <w:szCs w:val="19"/>
+        </w:rPr>
+      </w:pPr>
+    </w:p>
+    <w:p>
+      <w:pPr>
+        <w:rPr>
+          <w:rFonts w:ascii="Consolas" w:hAnsi="Consolas" w:cs="Consolas"/>
+          <w:color w:val="000000"/>
+          <w:sz w:val="19"/>
+          <w:szCs w:val="19"/>
+        </w:rPr>
+      </w:pPr>
+      <w:r>
+        <w:rPr>
+          <w:rFonts w:ascii="Consolas" w:hAnsi="Consolas" w:cs="Consolas"/>
+          <w:color w:val="000000"/>
+          <w:sz w:val="19"/>
+          <w:szCs w:val="19"/>
+        </w:rPr>
+        <w:t xml:space="preserve">                            </w:t>
+      </w:r>
+      <w:r>
+        <w:rPr>
+          <w:rFonts w:ascii="Consolas" w:hAnsi="Consolas" w:cs="Consolas"/>
+          <w:color w:val="000000"/>
+          <w:sz w:val="19"/>
+          <w:szCs w:val="19"/>
+        </w:rPr>
+        <w:t>Check Pitcher Levels</w:t>
+      </w:r>
+    </w:p>
+    <w:p>
+      <w:r>
+        <w:rPr>
+          <w:rFonts w:ascii="Consolas" w:hAnsi="Consolas" w:cs="Consolas"/>
+          <w:color w:val="000000"/>
+          <w:sz w:val="19"/>
+          <w:szCs w:val="19"/>
+        </w:rPr>
+        <w:tab/>
+      </w:r>
+      <w:r>
+        <w:rPr>
+          <w:rFonts w:ascii="Consolas" w:hAnsi="Consolas" w:cs="Consolas"/>
+          <w:color w:val="000000"/>
+          <w:sz w:val="19"/>
+          <w:szCs w:val="19"/>
+        </w:rPr>
+        <w:tab/>
+      </w:r>
+      <w:r>
+        <w:rPr>
+          <w:rFonts w:ascii="Consolas" w:hAnsi="Consolas" w:cs="Consolas"/>
+          <w:color w:val="000000"/>
+          <w:sz w:val="19"/>
+          <w:szCs w:val="19"/>
+        </w:rPr>
+        <w:tab/>
+      </w:r>
+      <w:r>
+        <w:rPr>
+          <w:rFonts w:ascii="Consolas" w:hAnsi="Consolas" w:cs="Consolas"/>
+          <w:color w:val="000000"/>
+          <w:sz w:val="19"/>
+          <w:szCs w:val="19"/>
+        </w:rPr>
+        <w:tab/>
+        <w:t>Check Inventory Levels</w:t>
+      </w:r>
       <w:bookmarkStart w:id="0" w:name="_GoBack"/>
       <w:bookmarkEnd w:id="0"/>
     </w:p>
+    <w:p/>
     <w:p/>
     <w:sectPr>
       <w:pgSz w:w="12240" w:h="15840"/>

</xml_diff>